<commit_message>
User passer en POO
</commit_message>
<xml_diff>
--- a/randomizer/ressources/Dossier Projet.docx
+++ b/randomizer/ressources/Dossier Projet.docx
@@ -1379,130 +1379,26 @@
     <w:p/>
     <w:p>
       <w:pPr>
-        <w:ind w:firstLine="708"/>
-        <w:jc w:val="both"/>
-        <w:rPr>
-          <w:sz w:val="24"/>
-          <w:szCs w:val="24"/>
-        </w:rPr>
-      </w:pPr>
-      <w:r>
-        <w:rPr>
-          <w:sz w:val="24"/>
-          <w:szCs w:val="24"/>
-        </w:rPr>
-        <w:t>Smite est un jeu vidéo de type MOBA (</w:t>
-      </w:r>
-      <w:r>
-        <w:rPr>
-          <w:rStyle w:val="lang-en"/>
-          <w:rFonts w:ascii="Arial" w:hAnsi="Arial" w:cs="Arial"/>
-          <w:i/>
-          <w:iCs/>
-          <w:color w:val="202122"/>
-          <w:sz w:val="21"/>
-          <w:szCs w:val="21"/>
-          <w:shd w:val="clear" w:color="auto" w:fill="FFFFFF"/>
-        </w:rPr>
-        <w:t>M</w:t>
-      </w:r>
-      <w:r>
-        <w:rPr>
-          <w:rStyle w:val="lang-en"/>
-          <w:rFonts w:ascii="Arial" w:hAnsi="Arial" w:cs="Arial"/>
-          <w:i/>
-          <w:iCs/>
-          <w:color w:val="202122"/>
-          <w:sz w:val="21"/>
-          <w:szCs w:val="21"/>
-          <w:shd w:val="clear" w:color="auto" w:fill="FFFFFF"/>
-        </w:rPr>
-        <w:t xml:space="preserve">ultiplayer </w:t>
-      </w:r>
-      <w:r>
-        <w:rPr>
-          <w:rStyle w:val="lang-en"/>
-          <w:rFonts w:ascii="Arial" w:hAnsi="Arial" w:cs="Arial"/>
-          <w:i/>
-          <w:iCs/>
-          <w:color w:val="202122"/>
-          <w:sz w:val="21"/>
-          <w:szCs w:val="21"/>
-          <w:shd w:val="clear" w:color="auto" w:fill="FFFFFF"/>
-        </w:rPr>
-        <w:t>O</w:t>
-      </w:r>
-      <w:r>
-        <w:rPr>
-          <w:rStyle w:val="lang-en"/>
-          <w:rFonts w:ascii="Arial" w:hAnsi="Arial" w:cs="Arial"/>
-          <w:i/>
-          <w:iCs/>
-          <w:color w:val="202122"/>
-          <w:sz w:val="21"/>
-          <w:szCs w:val="21"/>
-          <w:shd w:val="clear" w:color="auto" w:fill="FFFFFF"/>
-        </w:rPr>
-        <w:t xml:space="preserve">nline </w:t>
-      </w:r>
-      <w:r>
-        <w:rPr>
-          <w:rStyle w:val="lang-en"/>
-          <w:rFonts w:ascii="Arial" w:hAnsi="Arial" w:cs="Arial"/>
-          <w:i/>
-          <w:iCs/>
-          <w:color w:val="202122"/>
-          <w:sz w:val="21"/>
-          <w:szCs w:val="21"/>
-          <w:shd w:val="clear" w:color="auto" w:fill="FFFFFF"/>
-        </w:rPr>
-        <w:t>B</w:t>
-      </w:r>
-      <w:r>
-        <w:rPr>
-          <w:rStyle w:val="lang-en"/>
-          <w:rFonts w:ascii="Arial" w:hAnsi="Arial" w:cs="Arial"/>
-          <w:i/>
-          <w:iCs/>
-          <w:color w:val="202122"/>
-          <w:sz w:val="21"/>
-          <w:szCs w:val="21"/>
-          <w:shd w:val="clear" w:color="auto" w:fill="FFFFFF"/>
-        </w:rPr>
-        <w:t xml:space="preserve">attle </w:t>
-      </w:r>
-      <w:r>
-        <w:rPr>
-          <w:rStyle w:val="lang-en"/>
-          <w:rFonts w:ascii="Arial" w:hAnsi="Arial" w:cs="Arial"/>
-          <w:i/>
-          <w:iCs/>
-          <w:color w:val="202122"/>
-          <w:sz w:val="21"/>
-          <w:szCs w:val="21"/>
-          <w:shd w:val="clear" w:color="auto" w:fill="FFFFFF"/>
-        </w:rPr>
-        <w:t>A</w:t>
-      </w:r>
-      <w:r>
-        <w:rPr>
-          <w:rStyle w:val="lang-en"/>
-          <w:rFonts w:ascii="Arial" w:hAnsi="Arial" w:cs="Arial"/>
-          <w:i/>
-          <w:iCs/>
-          <w:color w:val="202122"/>
-          <w:sz w:val="21"/>
-          <w:szCs w:val="21"/>
-          <w:shd w:val="clear" w:color="auto" w:fill="FFFFFF"/>
-        </w:rPr>
-        <w:t>rena</w:t>
-      </w:r>
-      <w:r>
-        <w:rPr>
-          <w:sz w:val="24"/>
-          <w:szCs w:val="24"/>
-        </w:rPr>
-        <w:t>) développé par Hi-</w:t>
+        <w:pStyle w:val="Titre3"/>
+      </w:pPr>
+      <w:r>
+        <w:t>Première partie</w:t>
+      </w:r>
+    </w:p>
+    <w:p>
+      <w:pPr>
+        <w:suppressAutoHyphens w:val="0"/>
+        <w:rPr>
+          <w:sz w:val="24"/>
+          <w:szCs w:val="24"/>
+        </w:rPr>
+      </w:pPr>
+      <w:r>
+        <w:rPr>
+          <w:sz w:val="24"/>
+          <w:szCs w:val="24"/>
+        </w:rPr>
+        <w:t xml:space="preserve">Lors de mon stage pour la société </w:t>
       </w:r>
       <w:proofErr w:type="spellStart"/>
       <w:r>
@@ -1510,64 +1406,214 @@
           <w:sz w:val="24"/>
           <w:szCs w:val="24"/>
         </w:rPr>
+        <w:t>Ibloo</w:t>
+      </w:r>
+      <w:proofErr w:type="spellEnd"/>
+      <w:r>
+        <w:rPr>
+          <w:sz w:val="24"/>
+          <w:szCs w:val="24"/>
+        </w:rPr>
+        <w:t xml:space="preserve"> (installateur de fibre optique depuis 2019, basé à Tours) j’ai</w:t>
+      </w:r>
+      <w:r>
+        <w:rPr>
+          <w:sz w:val="24"/>
+          <w:szCs w:val="24"/>
+        </w:rPr>
+        <w:t xml:space="preserve"> </w:t>
+      </w:r>
+      <w:r>
+        <w:rPr>
+          <w:sz w:val="24"/>
+          <w:szCs w:val="24"/>
+        </w:rPr>
+        <w:t>eu pour projet de créer une fonction qui récupère dans un rayon de 100 mètres, les informations des</w:t>
+      </w:r>
+      <w:r>
+        <w:rPr>
+          <w:sz w:val="24"/>
+          <w:szCs w:val="24"/>
+        </w:rPr>
+        <w:t xml:space="preserve"> </w:t>
+      </w:r>
+      <w:r>
+        <w:rPr>
+          <w:sz w:val="24"/>
+          <w:szCs w:val="24"/>
+        </w:rPr>
+        <w:t xml:space="preserve">bâtiments autour une coordonnée se situant dans un </w:t>
+      </w:r>
+      <w:proofErr w:type="spellStart"/>
+      <w:r>
+        <w:rPr>
+          <w:sz w:val="24"/>
+          <w:szCs w:val="24"/>
+        </w:rPr>
+        <w:t>json</w:t>
+      </w:r>
+      <w:proofErr w:type="spellEnd"/>
+      <w:r>
+        <w:rPr>
+          <w:sz w:val="24"/>
+          <w:szCs w:val="24"/>
+        </w:rPr>
+        <w:t>.</w:t>
+      </w:r>
+    </w:p>
+    <w:p>
+      <w:pPr>
+        <w:suppressAutoHyphens w:val="0"/>
+        <w:rPr>
+          <w:sz w:val="24"/>
+          <w:szCs w:val="24"/>
+        </w:rPr>
+      </w:pPr>
+      <w:r>
+        <w:rPr>
+          <w:sz w:val="24"/>
+          <w:szCs w:val="24"/>
+        </w:rPr>
+        <w:t>Cette fonction a pour but d’être réutilisée pour des futurs fonctions (ex : vérifier l’éligibilité à la fibre</w:t>
+      </w:r>
+      <w:r>
+        <w:rPr>
+          <w:sz w:val="24"/>
+          <w:szCs w:val="24"/>
+        </w:rPr>
+        <w:t xml:space="preserve"> </w:t>
+      </w:r>
+      <w:r>
+        <w:rPr>
+          <w:sz w:val="24"/>
+          <w:szCs w:val="24"/>
+        </w:rPr>
+        <w:t>optique).</w:t>
+      </w:r>
+    </w:p>
+    <w:p>
+      <w:pPr>
+        <w:suppressAutoHyphens w:val="0"/>
+        <w:rPr>
+          <w:sz w:val="24"/>
+          <w:szCs w:val="24"/>
+        </w:rPr>
+      </w:pPr>
+    </w:p>
+    <w:p>
+      <w:pPr>
+        <w:pStyle w:val="Titre3"/>
+      </w:pPr>
+      <w:r>
+        <w:t>Seconde partie</w:t>
+      </w:r>
+    </w:p>
+    <w:p>
+      <w:pPr>
+        <w:suppressAutoHyphens w:val="0"/>
+        <w:rPr>
+          <w:sz w:val="24"/>
+          <w:szCs w:val="24"/>
+        </w:rPr>
+      </w:pPr>
+      <w:r>
+        <w:rPr>
+          <w:sz w:val="24"/>
+          <w:szCs w:val="24"/>
+        </w:rPr>
+        <w:t>Smite est un jeu vidéo de type MOBA (Multiplayer Online Battle Arena) développé par Hi-</w:t>
+      </w:r>
+      <w:proofErr w:type="spellStart"/>
+      <w:r>
+        <w:rPr>
+          <w:sz w:val="24"/>
+          <w:szCs w:val="24"/>
+        </w:rPr>
         <w:t>Rez</w:t>
       </w:r>
       <w:proofErr w:type="spellEnd"/>
-      <w:r>
-        <w:rPr>
-          <w:sz w:val="24"/>
-          <w:szCs w:val="24"/>
-        </w:rPr>
-        <w:t xml:space="preserve"> Studios. Le développement de ce jeu a commencé en 2011 et il est sorti officiellement sur PC, en 2014.</w:t>
-      </w:r>
-    </w:p>
-    <w:p>
-      <w:pPr>
-        <w:ind w:firstLine="708"/>
-        <w:jc w:val="both"/>
-        <w:rPr>
-          <w:sz w:val="24"/>
-          <w:szCs w:val="24"/>
-        </w:rPr>
-      </w:pPr>
-      <w:r>
-        <w:rPr>
-          <w:sz w:val="24"/>
-          <w:szCs w:val="24"/>
-        </w:rPr>
-        <w:t xml:space="preserve">Le projet que je vais vous présenter a pour but la création d’une application web, qui va choisir pour le joueur aléatoirement un personnage de l’univers de Smite ainsi que les objets qu’il va devoir acheter au cours de la partie. </w:t>
-      </w:r>
-    </w:p>
-    <w:p>
-      <w:pPr>
-        <w:ind w:firstLine="708"/>
-        <w:jc w:val="both"/>
-        <w:rPr>
-          <w:sz w:val="24"/>
-          <w:szCs w:val="24"/>
-        </w:rPr>
-      </w:pPr>
-      <w:r>
-        <w:rPr>
-          <w:sz w:val="24"/>
-          <w:szCs w:val="24"/>
-        </w:rPr>
-        <w:t xml:space="preserve">Cette application personnelle pourra possiblement s’étendre à un plus large public. </w:t>
-      </w:r>
-    </w:p>
-    <w:p>
-      <w:pPr>
-        <w:jc w:val="both"/>
-        <w:rPr>
-          <w:sz w:val="24"/>
-          <w:szCs w:val="24"/>
-        </w:rPr>
-      </w:pPr>
-    </w:p>
-    <w:p>
-      <w:pPr>
-        <w:ind w:firstLine="708"/>
-        <w:jc w:val="both"/>
+    </w:p>
+    <w:p>
+      <w:pPr>
+        <w:suppressAutoHyphens w:val="0"/>
+        <w:rPr>
+          <w:sz w:val="24"/>
+          <w:szCs w:val="24"/>
+        </w:rPr>
+      </w:pPr>
+      <w:r>
+        <w:rPr>
+          <w:sz w:val="24"/>
+          <w:szCs w:val="24"/>
+        </w:rPr>
+        <w:t>Studios. Le développement de ce jeu a commencé en 2011 et il est sorti officiellement sur</w:t>
+      </w:r>
+    </w:p>
+    <w:p>
+      <w:pPr>
+        <w:suppressAutoHyphens w:val="0"/>
+        <w:rPr>
+          <w:sz w:val="24"/>
+          <w:szCs w:val="24"/>
+        </w:rPr>
+      </w:pPr>
+      <w:r>
+        <w:rPr>
+          <w:sz w:val="24"/>
+          <w:szCs w:val="24"/>
+        </w:rPr>
+        <w:t>PC, en 2014.</w:t>
+      </w:r>
+    </w:p>
+    <w:p>
+      <w:pPr>
+        <w:suppressAutoHyphens w:val="0"/>
+        <w:rPr>
+          <w:sz w:val="24"/>
+          <w:szCs w:val="24"/>
+        </w:rPr>
+      </w:pPr>
+      <w:r>
+        <w:rPr>
+          <w:sz w:val="24"/>
+          <w:szCs w:val="24"/>
+        </w:rPr>
+        <w:t>Le projet a pour objectif la sélection aléatoire d’un personnage de l’univers de Smite, ainsi</w:t>
+      </w:r>
+      <w:r>
+        <w:rPr>
+          <w:sz w:val="24"/>
+          <w:szCs w:val="24"/>
+        </w:rPr>
+        <w:t xml:space="preserve"> </w:t>
+      </w:r>
+      <w:r>
+        <w:rPr>
+          <w:sz w:val="24"/>
+          <w:szCs w:val="24"/>
+        </w:rPr>
+        <w:t>que les objets que le joueur va devoir acheter au cours de la partie.</w:t>
+      </w:r>
+    </w:p>
+    <w:p>
+      <w:pPr>
+        <w:suppressAutoHyphens w:val="0"/>
+        <w:rPr>
+          <w:sz w:val="24"/>
+          <w:szCs w:val="24"/>
+        </w:rPr>
+      </w:pPr>
+      <w:r>
+        <w:rPr>
+          <w:sz w:val="24"/>
+          <w:szCs w:val="24"/>
+        </w:rPr>
+        <w:t>Cette application personnelle pourra possiblement s’étendre à un plus large public.</w:t>
+      </w:r>
+    </w:p>
+    <w:p>
+      <w:pPr>
+        <w:suppressAutoHyphens w:val="0"/>
         <w:rPr>
           <w:sz w:val="24"/>
           <w:szCs w:val="24"/>
@@ -1583,53 +1629,78 @@
     </w:p>
     <w:p>
       <w:pPr>
-        <w:ind w:firstLine="708"/>
-        <w:jc w:val="both"/>
-        <w:rPr>
-          <w:sz w:val="24"/>
-          <w:szCs w:val="24"/>
-        </w:rPr>
-      </w:pPr>
-      <w:r>
-        <w:rPr>
-          <w:sz w:val="24"/>
-          <w:szCs w:val="24"/>
-        </w:rPr>
-        <w:t xml:space="preserve">En second lieu, j’ai défini les spécifications techniques, ce après quoi il a fallu créer la base de données de l’application, avec toutes les liaisons nécessaires à son bon fonctionnement. </w:t>
-      </w:r>
-    </w:p>
-    <w:p>
-      <w:pPr>
-        <w:ind w:firstLine="708"/>
-        <w:jc w:val="both"/>
-        <w:rPr>
-          <w:sz w:val="24"/>
-          <w:szCs w:val="24"/>
-        </w:rPr>
-      </w:pPr>
-      <w:r>
-        <w:rPr>
-          <w:sz w:val="24"/>
-          <w:szCs w:val="24"/>
-        </w:rPr>
-        <w:t xml:space="preserve">De plus il a fallu créer la maquette, choisir le design et les couleurs du site. </w:t>
-      </w:r>
-    </w:p>
-    <w:p>
-      <w:pPr>
-        <w:ind w:firstLine="708"/>
-        <w:jc w:val="both"/>
-        <w:rPr>
-          <w:sz w:val="24"/>
-          <w:szCs w:val="24"/>
-        </w:rPr>
-      </w:pPr>
-      <w:r>
-        <w:rPr>
-          <w:sz w:val="24"/>
-          <w:szCs w:val="24"/>
-        </w:rPr>
-        <w:t xml:space="preserve">Ainsi, j’ai effectué le développement du site en commençant par la partie front, tout en respectant le </w:t>
+        <w:suppressAutoHyphens w:val="0"/>
+        <w:rPr>
+          <w:sz w:val="24"/>
+          <w:szCs w:val="24"/>
+        </w:rPr>
+      </w:pPr>
+      <w:r>
+        <w:rPr>
+          <w:sz w:val="24"/>
+          <w:szCs w:val="24"/>
+        </w:rPr>
+        <w:t>En second lieu, j’ai défini les spécifications techniques, ce après quoi il a fallu créer la base de</w:t>
+      </w:r>
+      <w:r>
+        <w:rPr>
+          <w:sz w:val="24"/>
+          <w:szCs w:val="24"/>
+        </w:rPr>
+        <w:t xml:space="preserve"> </w:t>
+      </w:r>
+      <w:r>
+        <w:rPr>
+          <w:sz w:val="24"/>
+          <w:szCs w:val="24"/>
+        </w:rPr>
+        <w:t>données de l’application, avec toutes les liaisons nécessaires à son bon fonctionnement.</w:t>
+      </w:r>
+    </w:p>
+    <w:p>
+      <w:pPr>
+        <w:suppressAutoHyphens w:val="0"/>
+        <w:rPr>
+          <w:sz w:val="24"/>
+          <w:szCs w:val="24"/>
+        </w:rPr>
+      </w:pPr>
+      <w:r>
+        <w:rPr>
+          <w:sz w:val="24"/>
+          <w:szCs w:val="24"/>
+        </w:rPr>
+        <w:t>De plus il a fallu créer la maquette, choisir le design et les couleurs du site.</w:t>
+      </w:r>
+    </w:p>
+    <w:p>
+      <w:pPr>
+        <w:suppressAutoHyphens w:val="0"/>
+        <w:rPr>
+          <w:sz w:val="24"/>
+          <w:szCs w:val="24"/>
+        </w:rPr>
+      </w:pPr>
+      <w:r>
+        <w:rPr>
+          <w:sz w:val="24"/>
+          <w:szCs w:val="24"/>
+        </w:rPr>
+        <w:t>Ainsi, j’ai effectué le développement du site en commençant par la partie front, tout en</w:t>
+      </w:r>
+      <w:r>
+        <w:rPr>
+          <w:sz w:val="24"/>
+          <w:szCs w:val="24"/>
+        </w:rPr>
+        <w:t xml:space="preserve"> </w:t>
+      </w:r>
+      <w:r>
+        <w:rPr>
+          <w:sz w:val="24"/>
+          <w:szCs w:val="24"/>
+        </w:rPr>
+        <w:t xml:space="preserve">respectant le </w:t>
       </w:r>
       <w:proofErr w:type="spellStart"/>
       <w:r>
@@ -1645,28 +1716,46 @@
           <w:sz w:val="24"/>
           <w:szCs w:val="24"/>
         </w:rPr>
-        <w:t xml:space="preserve"> que j’avais mis en place. </w:t>
-      </w:r>
-    </w:p>
-    <w:p>
-      <w:pPr>
-        <w:jc w:val="both"/>
-        <w:rPr>
-          <w:sz w:val="24"/>
-          <w:szCs w:val="24"/>
-        </w:rPr>
-      </w:pPr>
-    </w:p>
-    <w:p>
-      <w:pPr>
-        <w:ind w:firstLine="708"/>
-      </w:pPr>
-      <w:r>
-        <w:rPr>
-          <w:sz w:val="24"/>
-          <w:szCs w:val="24"/>
-        </w:rPr>
-        <w:t>Ce dossier comprend donc : L’expression des besoins, les spécifications fonctionnelles, les spécifications techniques, les documents liés à la création du site (</w:t>
+        <w:t xml:space="preserve"> que j’avais mis en place.</w:t>
+      </w:r>
+    </w:p>
+    <w:p>
+      <w:pPr>
+        <w:suppressAutoHyphens w:val="0"/>
+        <w:rPr>
+          <w:sz w:val="24"/>
+          <w:szCs w:val="24"/>
+        </w:rPr>
+      </w:pPr>
+    </w:p>
+    <w:p>
+      <w:pPr>
+        <w:suppressAutoHyphens w:val="0"/>
+        <w:rPr>
+          <w:sz w:val="24"/>
+          <w:szCs w:val="24"/>
+        </w:rPr>
+      </w:pPr>
+      <w:r>
+        <w:rPr>
+          <w:sz w:val="24"/>
+          <w:szCs w:val="24"/>
+        </w:rPr>
+        <w:t>Ce dossier comprend donc : L’expression des besoins, les spécifications fonctionnelles, les</w:t>
+      </w:r>
+      <w:r>
+        <w:rPr>
+          <w:sz w:val="24"/>
+          <w:szCs w:val="24"/>
+        </w:rPr>
+        <w:t xml:space="preserve"> </w:t>
+      </w:r>
+      <w:r>
+        <w:rPr>
+          <w:sz w:val="24"/>
+          <w:szCs w:val="24"/>
+        </w:rPr>
+        <w:t>spécifications techniques, les documents liés à la création du site (</w:t>
       </w:r>
       <w:proofErr w:type="spellStart"/>
       <w:r>
@@ -1682,13 +1771,36 @@
           <w:sz w:val="24"/>
           <w:szCs w:val="24"/>
         </w:rPr>
-        <w:t>, arborescence, documentation…) et enfin, un extrait d’une documentation anglophone, que j’ai traduit moi-même, afin de l’utiliser pour la création de mon application.</w:t>
-      </w:r>
-    </w:p>
-    <w:p>
-      <w:pPr>
-        <w:suppressAutoHyphens w:val="0"/>
-      </w:pPr>
+        <w:t>, arborescence,</w:t>
+      </w:r>
+      <w:r>
+        <w:rPr>
+          <w:sz w:val="24"/>
+          <w:szCs w:val="24"/>
+        </w:rPr>
+        <w:t xml:space="preserve"> </w:t>
+      </w:r>
+      <w:r>
+        <w:rPr>
+          <w:sz w:val="24"/>
+          <w:szCs w:val="24"/>
+        </w:rPr>
+        <w:t>documentation…) et enfin, un extrait d’une documentation anglophone, que j’ai traduit moi-</w:t>
+      </w:r>
+      <w:r>
+        <w:rPr>
+          <w:sz w:val="24"/>
+          <w:szCs w:val="24"/>
+        </w:rPr>
+        <w:t xml:space="preserve"> </w:t>
+      </w:r>
+      <w:r>
+        <w:rPr>
+          <w:sz w:val="24"/>
+          <w:szCs w:val="24"/>
+        </w:rPr>
+        <w:t>même, afin de l’utiliser pour la création de mon application.</w:t>
+      </w:r>
       <w:r>
         <w:br w:type="page"/>
       </w:r>
@@ -5344,13 +5456,6 @@
     <w:pitch w:val="variable"/>
     <w:sig w:usb0="00000003" w:usb1="00000000" w:usb2="00000000" w:usb3="00000000" w:csb0="00000001" w:csb1="00000000"/>
   </w:font>
-  <w:font w:name="Arial">
-    <w:panose1 w:val="020B0604020202020204"/>
-    <w:charset w:val="00"/>
-    <w:family w:val="swiss"/>
-    <w:pitch w:val="variable"/>
-    <w:sig w:usb0="E0002EFF" w:usb1="C000785B" w:usb2="00000009" w:usb3="00000000" w:csb0="000001FF" w:csb1="00000000"/>
-  </w:font>
   <w:font w:name="Arial Rounded MT Bold">
     <w:panose1 w:val="020F0704030504030204"/>
     <w:charset w:val="00"/>
@@ -5378,6 +5483,7 @@
   </w:compat>
   <w:rsids>
     <w:rsidRoot w:val="001D51BC"/>
+    <w:rsid w:val="000855FE"/>
     <w:rsid w:val="001D51BC"/>
     <w:rsid w:val="00664C20"/>
     <w:rsid w:val="00A24F28"/>

</xml_diff>